<commit_message>
Mess around with http protocol settings, adding SSL key to root directory
</commit_message>
<xml_diff>
--- a/src/main/resources/finalized collections/AAS Split/MA Worcester, American Antiquarian Society--sacred music INVENTORY - 10.docx
+++ b/src/main/resources/finalized collections/AAS Split/MA Worcester, American Antiquarian Society--sacred music INVENTORY - 10.docx
@@ -8,10 +8,10 @@
         <w:t>5</w:t>
       </w:r>
       <w:r>
-        <w:t>6</w:t>
-      </w:r>
-      <w:r>
-        <w:t xml:space="preserve">0.  </w:t>
+        <w:t>59</w:t>
+      </w:r>
+      <w:r>
+        <w:t xml:space="preserve">.  </w:t>
       </w:r>
       <w:r>
         <w:t xml:space="preserve">Walter, Thomas.  </w:t>
@@ -3775,7 +3775,10 @@
         <w:t>6</w:t>
       </w:r>
       <w:r>
-        <w:t xml:space="preserve">1.  </w:t>
+        <w:t>0</w:t>
+      </w:r>
+      <w:r>
+        <w:t xml:space="preserve">.  </w:t>
       </w:r>
       <w:r>
         <w:t>Ward</w:t>
@@ -4954,7 +4957,10 @@
         <w:t>6</w:t>
       </w:r>
       <w:r>
-        <w:t xml:space="preserve">2.  </w:t>
+        <w:t>1</w:t>
+      </w:r>
+      <w:r>
+        <w:t xml:space="preserve">.  </w:t>
       </w:r>
       <w:r>
         <w:t xml:space="preserve">Warriner, Solomon.  </w:t>
@@ -5134,7 +5140,10 @@
         <w:t>6</w:t>
       </w:r>
       <w:r>
-        <w:t xml:space="preserve">3.  </w:t>
+        <w:t>2</w:t>
+      </w:r>
+      <w:r>
+        <w:t xml:space="preserve">.  </w:t>
       </w:r>
       <w:r>
         <w:t>Watt</w:t>
@@ -8132,7 +8141,10 @@
         <w:t>6</w:t>
       </w:r>
       <w:r>
-        <w:t xml:space="preserve">4.  </w:t>
+        <w:t>3</w:t>
+      </w:r>
+      <w:r>
+        <w:t xml:space="preserve">.  </w:t>
       </w:r>
       <w:r>
         <w:t xml:space="preserve">Weaver, Samuel.  </w:t>
@@ -8524,7 +8536,10 @@
         <w:t>6</w:t>
       </w:r>
       <w:r>
-        <w:t xml:space="preserve">5.  </w:t>
+        <w:t>4</w:t>
+      </w:r>
+      <w:r>
+        <w:t xml:space="preserve">.  </w:t>
       </w:r>
       <w:r>
         <w:t xml:space="preserve">West, Elisha.  </w:t>
@@ -8579,7 +8594,10 @@
         <w:t>6</w:t>
       </w:r>
       <w:r>
-        <w:t xml:space="preserve">6.  </w:t>
+        <w:t>5</w:t>
+      </w:r>
+      <w:r>
+        <w:t xml:space="preserve">.  </w:t>
       </w:r>
       <w:r>
         <w:t xml:space="preserve">West, Elisha.  </w:t>
@@ -8804,7 +8822,10 @@
         <w:t>6</w:t>
       </w:r>
       <w:r>
-        <w:t xml:space="preserve">7.  </w:t>
+        <w:t>6</w:t>
+      </w:r>
+      <w:r>
+        <w:t xml:space="preserve">.  </w:t>
       </w:r>
       <w:r>
         <w:t xml:space="preserve">Wetherell, John.  </w:t>
@@ -9221,7 +9242,10 @@
         <w:t>6</w:t>
       </w:r>
       <w:r>
-        <w:t xml:space="preserve">8.  </w:t>
+        <w:t>7</w:t>
+      </w:r>
+      <w:r>
+        <w:t xml:space="preserve">.  </w:t>
       </w:r>
       <w:r>
         <w:t xml:space="preserve">Willard, Samuel.  </w:t>
@@ -9317,7 +9341,10 @@
         <w:t>6</w:t>
       </w:r>
       <w:r>
-        <w:t xml:space="preserve">9.  </w:t>
+        <w:t>8</w:t>
+      </w:r>
+      <w:r>
+        <w:t xml:space="preserve">.  </w:t>
       </w:r>
       <w:r>
         <w:t xml:space="preserve">Willard, Samuel.  </w:t>
@@ -9857,10 +9884,10 @@
         <w:t>5</w:t>
       </w:r>
       <w:r>
-        <w:t>7</w:t>
-      </w:r>
-      <w:r>
-        <w:t xml:space="preserve">0.  </w:t>
+        <w:t>69</w:t>
+      </w:r>
+      <w:r>
+        <w:t xml:space="preserve">.  </w:t>
       </w:r>
       <w:r>
         <w:t xml:space="preserve">Williams, Joseph.  </w:t>
@@ -15718,7 +15745,10 @@
         <w:t>7</w:t>
       </w:r>
       <w:r>
-        <w:t xml:space="preserve">1.  </w:t>
+        <w:t>0</w:t>
+      </w:r>
+      <w:r>
+        <w:t xml:space="preserve">.  </w:t>
       </w:r>
       <w:r>
         <w:t xml:space="preserve">Wood, Abraham.  </w:t>
@@ -15776,7 +15806,10 @@
         <w:t>7</w:t>
       </w:r>
       <w:r>
-        <w:t xml:space="preserve">2.  </w:t>
+        <w:t>1</w:t>
+      </w:r>
+      <w:r>
+        <w:t xml:space="preserve">.  </w:t>
       </w:r>
       <w:r>
         <w:t xml:space="preserve">Wood, Abraham.  </w:t>
@@ -15881,7 +15914,10 @@
         <w:t>7</w:t>
       </w:r>
       <w:r>
-        <w:t xml:space="preserve">3.  </w:t>
+        <w:t>2</w:t>
+      </w:r>
+      <w:r>
+        <w:t xml:space="preserve">.  </w:t>
       </w:r>
       <w:r>
         <w:t xml:space="preserve">Wood, William.  </w:t>
@@ -16000,7 +16036,10 @@
         <w:t>7</w:t>
       </w:r>
       <w:r>
-        <w:t xml:space="preserve">4.  </w:t>
+        <w:t>3</w:t>
+      </w:r>
+      <w:r>
+        <w:t xml:space="preserve">.  </w:t>
       </w:r>
       <w:r>
         <w:t>Woodruff</w:t>
@@ -16104,7 +16143,10 @@
         <w:t>7</w:t>
       </w:r>
       <w:r>
-        <w:t xml:space="preserve">5.  </w:t>
+        <w:t>4</w:t>
+      </w:r>
+      <w:r>
+        <w:t xml:space="preserve">.  </w:t>
       </w:r>
       <w:r>
         <w:t xml:space="preserve">Woodward, Charles.  </w:t>
@@ -16271,7 +16313,10 @@
         <w:t>7</w:t>
       </w:r>
       <w:r>
-        <w:t xml:space="preserve">6.  </w:t>
+        <w:t>5</w:t>
+      </w:r>
+      <w:r>
+        <w:t xml:space="preserve">.  </w:t>
       </w:r>
       <w:r>
         <w:t xml:space="preserve">Woodward, Charles.  </w:t>
@@ -16431,7 +16476,10 @@
         <w:t>7</w:t>
       </w:r>
       <w:r>
-        <w:t xml:space="preserve">7.  </w:t>
+        <w:t>6</w:t>
+      </w:r>
+      <w:r>
+        <w:t xml:space="preserve">.  </w:t>
       </w:r>
       <w:r>
         <w:t xml:space="preserve">Woodward, Charles.  </w:t>
@@ -16490,7 +16538,10 @@
         <w:t>7</w:t>
       </w:r>
       <w:r>
-        <w:t xml:space="preserve">8.  </w:t>
+        <w:t>7</w:t>
+      </w:r>
+      <w:r>
+        <w:t xml:space="preserve">.  </w:t>
       </w:r>
       <w:r>
         <w:t xml:space="preserve">Woodward, Charles.  </w:t>
@@ -16665,7 +16716,10 @@
         <w:t>7</w:t>
       </w:r>
       <w:r>
-        <w:t xml:space="preserve">9.  </w:t>
+        <w:t>8</w:t>
+      </w:r>
+      <w:r>
+        <w:t xml:space="preserve">.  </w:t>
       </w:r>
       <w:r>
         <w:t xml:space="preserve">Woodward, Charles, and John Aitken.  </w:t>
@@ -16827,10 +16881,10 @@
         <w:t>5</w:t>
       </w:r>
       <w:r>
-        <w:t>8</w:t>
-      </w:r>
-      <w:r>
-        <w:t xml:space="preserve">0.  </w:t>
+        <w:t>79</w:t>
+      </w:r>
+      <w:r>
+        <w:t xml:space="preserve">.  </w:t>
       </w:r>
       <w:r>
         <w:t>[</w:t>
@@ -17034,7 +17088,10 @@
         <w:t>8</w:t>
       </w:r>
       <w:r>
-        <w:t xml:space="preserve">1.  </w:t>
+        <w:t>0</w:t>
+      </w:r>
+      <w:r>
+        <w:t xml:space="preserve">.  </w:t>
       </w:r>
       <w:r>
         <w:t>[</w:t>
@@ -17176,7 +17233,10 @@
         <w:t>8</w:t>
       </w:r>
       <w:r>
-        <w:t xml:space="preserve">2.  </w:t>
+        <w:t>1</w:t>
+      </w:r>
+      <w:r>
+        <w:t xml:space="preserve">.  </w:t>
       </w:r>
       <w:r>
         <w:rPr>
@@ -17370,7 +17430,10 @@
         <w:t>8</w:t>
       </w:r>
       <w:r>
-        <w:t xml:space="preserve">3.  </w:t>
+        <w:t>2</w:t>
+      </w:r>
+      <w:r>
+        <w:t xml:space="preserve">.  </w:t>
       </w:r>
       <w:r>
         <w:rPr>
@@ -17561,7 +17624,10 @@
         <w:t>8</w:t>
       </w:r>
       <w:r>
-        <w:t xml:space="preserve">4.  </w:t>
+        <w:t>3</w:t>
+      </w:r>
+      <w:r>
+        <w:t xml:space="preserve">.  </w:t>
       </w:r>
       <w:r>
         <w:rPr>
@@ -17659,7 +17725,10 @@
         <w:t>8</w:t>
       </w:r>
       <w:r>
-        <w:t xml:space="preserve">5.  </w:t>
+        <w:t>4</w:t>
+      </w:r>
+      <w:r>
+        <w:t xml:space="preserve">.  </w:t>
       </w:r>
       <w:r>
         <w:rPr>
@@ -17773,7 +17842,10 @@
         <w:t>8</w:t>
       </w:r>
       <w:r>
-        <w:t xml:space="preserve">6.  </w:t>
+        <w:t>5</w:t>
+      </w:r>
+      <w:r>
+        <w:t xml:space="preserve">.  </w:t>
       </w:r>
       <w:r>
         <w:rPr>
@@ -17828,7 +17900,10 @@
         <w:t>8</w:t>
       </w:r>
       <w:r>
-        <w:t xml:space="preserve">7.  </w:t>
+        <w:t>6</w:t>
+      </w:r>
+      <w:r>
+        <w:t xml:space="preserve">.  </w:t>
       </w:r>
       <w:r>
         <w:rPr>
@@ -17884,7 +17959,10 @@
         <w:t>8</w:t>
       </w:r>
       <w:r>
-        <w:t xml:space="preserve">8.  </w:t>
+        <w:t>7</w:t>
+      </w:r>
+      <w:r>
+        <w:t xml:space="preserve">.  </w:t>
       </w:r>
       <w:r>
         <w:rPr>
@@ -17946,7 +18024,10 @@
         <w:t>8</w:t>
       </w:r>
       <w:r>
-        <w:t xml:space="preserve">9.  </w:t>
+        <w:t>8</w:t>
+      </w:r>
+      <w:r>
+        <w:t xml:space="preserve">.  </w:t>
       </w:r>
       <w:r>
         <w:t xml:space="preserve">Wyeth, John.  </w:t>
@@ -18008,10 +18089,10 @@
         <w:t>5</w:t>
       </w:r>
       <w:r>
-        <w:t>9</w:t>
-      </w:r>
-      <w:r>
-        <w:t xml:space="preserve">0.  </w:t>
+        <w:t>89</w:t>
+      </w:r>
+      <w:r>
+        <w:t xml:space="preserve">.  </w:t>
       </w:r>
       <w:r>
         <w:t xml:space="preserve">Wyeth, John.  </w:t>
@@ -18089,7 +18170,10 @@
         <w:t>9</w:t>
       </w:r>
       <w:r>
-        <w:t xml:space="preserve">1.  </w:t>
+        <w:t>0</w:t>
+      </w:r>
+      <w:r>
+        <w:t xml:space="preserve">.  </w:t>
       </w:r>
       <w:r>
         <w:t xml:space="preserve">Wyeth, John.  </w:t>
@@ -18196,7 +18280,10 @@
         <w:t>9</w:t>
       </w:r>
       <w:r>
-        <w:t xml:space="preserve">2.  </w:t>
+        <w:t>1</w:t>
+      </w:r>
+      <w:r>
+        <w:t xml:space="preserve">.  </w:t>
       </w:r>
       <w:r>
         <w:t xml:space="preserve">Wyeth, John.  </w:t>
@@ -18313,7 +18400,10 @@
         <w:t>9</w:t>
       </w:r>
       <w:r>
-        <w:t xml:space="preserve">3.  </w:t>
+        <w:t>2</w:t>
+      </w:r>
+      <w:r>
+        <w:t xml:space="preserve">.  </w:t>
       </w:r>
       <w:r>
         <w:t xml:space="preserve">Wyeth, John.  </w:t>
@@ -18385,7 +18475,10 @@
         <w:t>9</w:t>
       </w:r>
       <w:r>
-        <w:t xml:space="preserve">4.  </w:t>
+        <w:t>3</w:t>
+      </w:r>
+      <w:r>
+        <w:t xml:space="preserve">.  </w:t>
       </w:r>
       <w:r>
         <w:t xml:space="preserve">Wyeth, John.  </w:t>
@@ -18484,7 +18577,10 @@
         <w:t>9</w:t>
       </w:r>
       <w:r>
-        <w:t xml:space="preserve">5.  </w:t>
+        <w:t>4</w:t>
+      </w:r>
+      <w:r>
+        <w:t xml:space="preserve">.  </w:t>
       </w:r>
       <w:r>
         <w:t xml:space="preserve">Wyeth, John.  </w:t>
@@ -18751,7 +18847,10 @@
         <w:t>9</w:t>
       </w:r>
       <w:r>
-        <w:t xml:space="preserve">6.  </w:t>
+        <w:t>5.</w:t>
+      </w:r>
+      <w:r>
+        <w:t xml:space="preserve">  </w:t>
       </w:r>
       <w:r>
         <w:t xml:space="preserve">Wyeth, John.  </w:t>
@@ -18840,7 +18939,10 @@
         <w:t>9</w:t>
       </w:r>
       <w:r>
-        <w:t xml:space="preserve">7.  </w:t>
+        <w:t>6</w:t>
+      </w:r>
+      <w:r>
+        <w:t xml:space="preserve">.  </w:t>
       </w:r>
       <w:r>
         <w:rPr>
@@ -20326,6 +20428,7 @@
     <w:lsdException w:name="HTML Sample" w:semiHidden="1" w:unhideWhenUsed="1"/>
     <w:lsdException w:name="HTML Typewriter" w:semiHidden="1" w:unhideWhenUsed="1"/>
     <w:lsdException w:name="HTML Variable" w:semiHidden="1" w:unhideWhenUsed="1"/>
+    <w:lsdException w:name="Normal Table" w:semiHidden="1" w:unhideWhenUsed="1"/>
     <w:lsdException w:name="annotation subject" w:semiHidden="1" w:unhideWhenUsed="1"/>
     <w:lsdException w:name="No List" w:semiHidden="1" w:unhideWhenUsed="1"/>
     <w:lsdException w:name="Outline List 1" w:semiHidden="1" w:unhideWhenUsed="1"/>
@@ -20368,8 +20471,11 @@
     <w:lsdException w:name="Table Contemporary" w:semiHidden="1" w:unhideWhenUsed="1"/>
     <w:lsdException w:name="Table Elegant" w:semiHidden="1" w:unhideWhenUsed="1"/>
     <w:lsdException w:name="Table Professional" w:semiHidden="1" w:unhideWhenUsed="1"/>
+    <w:lsdException w:name="Table Subtle 1" w:semiHidden="1" w:unhideWhenUsed="1"/>
     <w:lsdException w:name="Table Subtle 2" w:semiHidden="1" w:unhideWhenUsed="1"/>
     <w:lsdException w:name="Table Web 1" w:semiHidden="1" w:unhideWhenUsed="1"/>
+    <w:lsdException w:name="Table Web 2" w:semiHidden="1" w:unhideWhenUsed="1"/>
+    <w:lsdException w:name="Table Web 3" w:semiHidden="1" w:unhideWhenUsed="1"/>
     <w:lsdException w:name="Balloon Text" w:semiHidden="1" w:unhideWhenUsed="1"/>
     <w:lsdException w:name="Table Grid" w:uiPriority="59"/>
     <w:lsdException w:name="Table Theme" w:semiHidden="1" w:unhideWhenUsed="1"/>

</xml_diff>